<commit_message>
Updated resume to reflect recent work history.
</commit_message>
<xml_diff>
--- a/files/joshua.shlemmer_resume.docx
+++ b/files/joshua.shlemmer_resume.docx
@@ -4114,7 +4114,7 @@
           </w:p>
           <w:p>
             <w:r>
-              <w:t>Groovy</w:t>
+              <w:t>C#</w:t>
             </w:r>
             <w:r>
               <w:t xml:space="preserve"> (</w:t>
@@ -4174,12 +4174,12 @@
           </w:p>
           <w:p>
             <w:r>
-              <w:t>CMake</w:t>
+              <w:t>Unreal Engine</w:t>
             </w:r>
           </w:p>
           <w:p>
             <w:r>
-              <w:t>Jenkins</w:t>
+              <w:t>Perforce</w:t>
             </w:r>
           </w:p>
           <w:p>
@@ -4189,13 +4189,15 @@
           </w:p>
           <w:p>
             <w:r>
-              <w:t>Perforce</w:t>
+              <w:t>Jenkins</w:t>
             </w:r>
           </w:p>
           <w:p>
+            <w:proofErr w:type="spellStart"/>
             <w:r>
-              <w:t>Unreal Engine</w:t>
+              <w:t>CMake</w:t>
             </w:r>
+            <w:proofErr w:type="spellEnd"/>
           </w:p>
         </w:tc>
         <w:tc>
@@ -4342,6 +4344,9 @@
     <w:p>
       <w:pPr>
         <w:pStyle w:val="Heading1"/>
+        <w:tabs>
+          <w:tab w:val="center" w:pos="5400"/>
+        </w:tabs>
         <w:spacing w:before="120"/>
       </w:pPr>
       <w:r>
@@ -4366,6 +4371,9 @@
           </w:r>
         </w:sdtContent>
       </w:sdt>
+      <w:r>
+        <w:tab/>
+      </w:r>
     </w:p>
     <w:tbl>
       <w:tblPr>
@@ -4393,13 +4401,171 @@
               </w:rPr>
             </w:pPr>
             <w:r>
-              <w:t>Build Engineer</w:t>
+              <w:t>Tools Engineer</w:t>
             </w:r>
             <w:r>
               <w:t xml:space="preserve"> (contract)</w:t>
             </w:r>
             <w:r>
               <w:t xml:space="preserve"> -</w:t>
+            </w:r>
+            <w:r>
+              <w:t xml:space="preserve"> </w:t>
+            </w:r>
+            <w:r>
+              <w:rPr>
+                <w:rStyle w:val="Emphasis"/>
+                <w:b w:val="0"/>
+              </w:rPr>
+              <w:t>P</w:t>
+            </w:r>
+            <w:r>
+              <w:rPr>
+                <w:rStyle w:val="Emphasis"/>
+              </w:rPr>
+              <w:t>robably Monsters</w:t>
+            </w:r>
+          </w:p>
+        </w:tc>
+        <w:tc>
+          <w:tcPr>
+            <w:tcW w:w="2610" w:type="dxa"/>
+            <w:vAlign w:val="center"/>
+          </w:tcPr>
+          <w:p>
+            <w:pPr>
+              <w:pStyle w:val="Heading3"/>
+              <w:jc w:val="right"/>
+              <w:outlineLvl w:val="2"/>
+            </w:pPr>
+            <w:r>
+              <w:t>7</w:t>
+            </w:r>
+            <w:r>
+              <w:t>/2019</w:t>
+            </w:r>
+            <w:r>
+              <w:t xml:space="preserve"> –</w:t>
+            </w:r>
+            <w:r>
+              <w:t xml:space="preserve"> </w:t>
+            </w:r>
+            <w:r>
+              <w:t>5</w:t>
+            </w:r>
+            <w:r>
+              <w:t>/20</w:t>
+            </w:r>
+            <w:r>
+              <w:t>20</w:t>
+            </w:r>
+          </w:p>
+        </w:tc>
+      </w:tr>
+    </w:tbl>
+    <w:p>
+      <w:pPr>
+        <w:pStyle w:val="Heading5"/>
+      </w:pPr>
+      <w:r>
+        <w:t xml:space="preserve">Worked on </w:t>
+      </w:r>
+      <w:r>
+        <w:t>a currently unannounced title made in Unreal Engine 4</w:t>
+      </w:r>
+    </w:p>
+    <w:p>
+      <w:pPr>
+        <w:pStyle w:val="ListParagraph"/>
+        <w:numPr>
+          <w:ilvl w:val="0"/>
+          <w:numId w:val="13"/>
+        </w:numPr>
+      </w:pPr>
+      <w:r>
+        <w:t>Collaborated with the design team to design and implement a system to import game data from excel spreadsheets to ease balancing lots of gameplay values, reduce developers getting blocked by checked out assets, and shrink the size of updates.</w:t>
+      </w:r>
+    </w:p>
+    <w:p>
+      <w:pPr>
+        <w:pStyle w:val="ListParagraph"/>
+        <w:numPr>
+          <w:ilvl w:val="0"/>
+          <w:numId w:val="13"/>
+        </w:numPr>
+      </w:pPr>
+      <w:r>
+        <w:t>Created a plugin for the Reaper Digital Audio Workstation to export the timing between audio files in a session as well as generate placeholder TTS dialog where recorded dialog was not available.</w:t>
+      </w:r>
+    </w:p>
+    <w:p>
+      <w:pPr>
+        <w:pStyle w:val="ListParagraph"/>
+        <w:numPr>
+          <w:ilvl w:val="0"/>
+          <w:numId w:val="13"/>
+        </w:numPr>
+      </w:pPr>
+      <w:r>
+        <w:t>Streamlined the process of adding</w:t>
+      </w:r>
+      <w:r>
+        <w:t>, updating, and organizing</w:t>
+      </w:r>
+      <w:r>
+        <w:t xml:space="preserve"> dialog in </w:t>
+      </w:r>
+      <w:proofErr w:type="spellStart"/>
+      <w:r>
+        <w:t>W</w:t>
+      </w:r>
+      <w:r>
+        <w:t>w</w:t>
+      </w:r>
+      <w:r>
+        <w:t>ise</w:t>
+      </w:r>
+      <w:proofErr w:type="spellEnd"/>
+      <w:r>
+        <w:t xml:space="preserve">, allowing </w:t>
+      </w:r>
+      <w:r>
+        <w:t xml:space="preserve">new dialog </w:t>
+      </w:r>
+      <w:r>
+        <w:t>to rapidly go from being recorded to tested in game</w:t>
+      </w:r>
+      <w:r>
+        <w:t>.</w:t>
+      </w:r>
+    </w:p>
+    <w:tbl>
+      <w:tblPr>
+        <w:tblStyle w:val="TableGrid"/>
+        <w:tblW w:w="0" w:type="auto"/>
+        <w:tblLook w:val="04A0" w:firstRow="1" w:lastRow="0" w:firstColumn="1" w:lastColumn="0" w:noHBand="0" w:noVBand="1"/>
+      </w:tblPr>
+      <w:tblGrid>
+        <w:gridCol w:w="8190"/>
+        <w:gridCol w:w="2610"/>
+      </w:tblGrid>
+      <w:tr>
+        <w:tc>
+          <w:tcPr>
+            <w:tcW w:w="8190" w:type="dxa"/>
+            <w:vAlign w:val="center"/>
+          </w:tcPr>
+          <w:p>
+            <w:pPr>
+              <w:pStyle w:val="Heading2"/>
+              <w:outlineLvl w:val="1"/>
+              <w:rPr>
+                <w:iCs/>
+                <w:color w:val="595959" w:themeColor="text1" w:themeTint="A6"/>
+              </w:rPr>
+            </w:pPr>
+            <w:r>
+              <w:t>Build Engineer (contract) -</w:t>
             </w:r>
             <w:r>
               <w:t xml:space="preserve"> </w:t>
@@ -4454,28 +4620,7 @@
         </w:numPr>
       </w:pPr>
       <w:r>
-        <w:t>Migrated</w:t>
-      </w:r>
-      <w:r>
-        <w:t xml:space="preserve"> the build pipelines from two different developers </w:t>
-      </w:r>
-      <w:r>
-        <w:t>onsite</w:t>
-      </w:r>
-      <w:r>
-        <w:t xml:space="preserve">, upgrading and rewriting them to work </w:t>
-      </w:r>
-      <w:r>
-        <w:t xml:space="preserve">on </w:t>
-      </w:r>
-      <w:r>
-        <w:t>XGPG servers</w:t>
-      </w:r>
-      <w:r>
-        <w:t>.</w:t>
-      </w:r>
-      <w:r>
-        <w:t xml:space="preserve"> </w:t>
+        <w:t xml:space="preserve">Migrated the build pipelines from two different developers onsite, upgrading and rewriting them to work on XGPG servers. </w:t>
       </w:r>
     </w:p>
     <w:p>
@@ -4487,16 +4632,7 @@
         </w:numPr>
       </w:pPr>
       <w:r>
-        <w:t>Upgraded old pipelines to Jenkins Declarative Pipelines to allow for</w:t>
-      </w:r>
-      <w:r>
-        <w:t xml:space="preserve"> easier continued updates</w:t>
-      </w:r>
-      <w:r>
-        <w:t>, maintenance,</w:t>
-      </w:r>
-      <w:r>
-        <w:t xml:space="preserve"> and archival.</w:t>
+        <w:t>Upgraded old pipelines to Jenkins Declarative Pipelines to allow for easier continued updates, maintenance, and archival.</w:t>
       </w:r>
     </w:p>
     <w:p>
@@ -4508,13 +4644,7 @@
         </w:numPr>
       </w:pPr>
       <w:r>
-        <w:t xml:space="preserve">Automated the process of building an Unreal Engine project, cooking the assets of the project, and deploying platform packages </w:t>
-      </w:r>
-      <w:r>
-        <w:t>utilizing</w:t>
-      </w:r>
-      <w:r>
-        <w:t xml:space="preserve"> the Unreal Automation Tool, </w:t>
+        <w:t xml:space="preserve">Automated the process of building an Unreal Engine project, cooking the assets of the project, and deploying platform packages utilizing the Unreal Automation Tool, </w:t>
       </w:r>
       <w:proofErr w:type="spellStart"/>
       <w:r>
@@ -4522,52 +4652,7 @@
       </w:r>
       <w:proofErr w:type="spellEnd"/>
       <w:r>
-        <w:t xml:space="preserve">, and Jenkins </w:t>
-      </w:r>
-      <w:r>
-        <w:t>D</w:t>
-      </w:r>
-      <w:r>
-        <w:t xml:space="preserve">eclarative </w:t>
-      </w:r>
-      <w:r>
-        <w:t>P</w:t>
-      </w:r>
-      <w:r>
-        <w:t>ipelines.</w:t>
-      </w:r>
-    </w:p>
-    <w:p>
-      <w:pPr>
-        <w:pStyle w:val="ListParagraph"/>
-        <w:numPr>
-          <w:ilvl w:val="0"/>
-          <w:numId w:val="13"/>
-        </w:numPr>
-      </w:pPr>
-      <w:r>
-        <w:t>Troubleshooted</w:t>
-      </w:r>
-      <w:r>
-        <w:t xml:space="preserve"> a </w:t>
-      </w:r>
-      <w:r>
-        <w:t xml:space="preserve">string of odd </w:t>
-      </w:r>
-      <w:r>
-        <w:t>bug</w:t>
-      </w:r>
-      <w:r>
-        <w:t>s</w:t>
-      </w:r>
-      <w:r>
-        <w:t xml:space="preserve"> </w:t>
-      </w:r>
-      <w:r>
-        <w:t xml:space="preserve">involving </w:t>
-      </w:r>
-      <w:r>
-        <w:t>syncing with Perforce using the p4 Jenkins plugin, gaining a deeper understanding of Perforce in the process.</w:t>
+        <w:t>, and Jenkins Declarative Pipelines.</w:t>
       </w:r>
     </w:p>
     <w:p>
@@ -4650,13 +4735,7 @@
               <w:outlineLvl w:val="2"/>
             </w:pPr>
             <w:r>
-              <w:t>(intern)</w:t>
-            </w:r>
-            <w:r>
-              <w:t xml:space="preserve"> </w:t>
-            </w:r>
-            <w:r>
-              <w:t>3/2016</w:t>
+              <w:t>(intern) 3/2016</w:t>
             </w:r>
             <w:r>
               <w:t xml:space="preserve"> –</w:t>
@@ -4795,60 +4874,6 @@
         </w:numPr>
       </w:pPr>
       <w:r>
-        <w:t>Wrote a CMake utility that allowed for adding new external libraries with minimal script changes to reduce the need to make unnecessary CMake changes.</w:t>
-      </w:r>
-    </w:p>
-    <w:p>
-      <w:pPr>
-        <w:pStyle w:val="ListParagraph"/>
-        <w:numPr>
-          <w:ilvl w:val="0"/>
-          <w:numId w:val="13"/>
-        </w:numPr>
-      </w:pPr>
-      <w:r>
-        <w:t>Developed a</w:t>
-      </w:r>
-      <w:r>
-        <w:t xml:space="preserve"> Phabricator markdown exporter</w:t>
-      </w:r>
-      <w:r>
-        <w:t xml:space="preserve"> in C++</w:t>
-      </w:r>
-      <w:r>
-        <w:t xml:space="preserve"> for the doc tool</w:t>
-      </w:r>
-      <w:r>
-        <w:t xml:space="preserve">, </w:t>
-      </w:r>
-      <w:r>
-        <w:t>reducing</w:t>
-      </w:r>
-      <w:r>
-        <w:t xml:space="preserve"> </w:t>
-      </w:r>
-      <w:r>
-        <w:t xml:space="preserve">the </w:t>
-      </w:r>
-      <w:r>
-        <w:t>doc upload process</w:t>
-      </w:r>
-      <w:r>
-        <w:t xml:space="preserve"> to running a script</w:t>
-      </w:r>
-      <w:r>
-        <w:t>.</w:t>
-      </w:r>
-    </w:p>
-    <w:p>
-      <w:pPr>
-        <w:pStyle w:val="ListParagraph"/>
-        <w:numPr>
-          <w:ilvl w:val="0"/>
-          <w:numId w:val="13"/>
-        </w:numPr>
-      </w:pPr>
-      <w:r>
         <w:t>Extended</w:t>
       </w:r>
       <w:r>
@@ -4913,52 +4938,6 @@
       </w:r>
       <w:r>
         <w:t>.</w:t>
-      </w:r>
-    </w:p>
-    <w:p>
-      <w:pPr>
-        <w:pStyle w:val="ListParagraph"/>
-        <w:numPr>
-          <w:ilvl w:val="0"/>
-          <w:numId w:val="13"/>
-        </w:numPr>
-      </w:pPr>
-      <w:r>
-        <w:t>Implemented</w:t>
-      </w:r>
-      <w:r>
-        <w:t xml:space="preserve"> </w:t>
-      </w:r>
-      <w:r>
-        <w:t xml:space="preserve">custom steps in Python </w:t>
-      </w:r>
-      <w:r>
-        <w:t xml:space="preserve">for </w:t>
-      </w:r>
-      <w:proofErr w:type="spellStart"/>
-      <w:r>
-        <w:t>Buildbot</w:t>
-      </w:r>
-      <w:proofErr w:type="spellEnd"/>
-      <w:r>
-        <w:t xml:space="preserve"> to allow for automated tests on more development branches so bugs could be caught before ever being me</w:t>
-      </w:r>
-      <w:bookmarkStart w:id="0" w:name="_GoBack"/>
-      <w:bookmarkEnd w:id="0"/>
-      <w:r>
-        <w:t>rged into a release build.</w:t>
-      </w:r>
-    </w:p>
-    <w:p>
-      <w:pPr>
-        <w:pStyle w:val="ListParagraph"/>
-        <w:numPr>
-          <w:ilvl w:val="0"/>
-          <w:numId w:val="13"/>
-        </w:numPr>
-      </w:pPr>
-      <w:r>
-        <w:t>Introduced macro expansion support features to the C++ doc tool to document properties that were defined and/or commented in macros, greatly reducing the number of bound properties missing documentation.</w:t>
       </w:r>
     </w:p>
     <w:p>
@@ -5193,30 +5172,6 @@
         <w:t>.</w:t>
       </w:r>
     </w:p>
-    <w:p>
-      <w:pPr>
-        <w:pStyle w:val="ListParagraph"/>
-        <w:numPr>
-          <w:ilvl w:val="0"/>
-          <w:numId w:val="16"/>
-        </w:numPr>
-      </w:pPr>
-      <w:r>
-        <w:t>Completed an OpenGL graphics engine</w:t>
-      </w:r>
-      <w:r>
-        <w:t xml:space="preserve"> and wrote shaders in</w:t>
-      </w:r>
-      <w:r>
-        <w:t xml:space="preserve"> GLSL</w:t>
-      </w:r>
-      <w:r>
-        <w:t xml:space="preserve"> for rendering a 2D game</w:t>
-      </w:r>
-      <w:r>
-        <w:t>.</w:t>
-      </w:r>
-    </w:p>
     <w:sectPr>
       <w:footerReference w:type="default" r:id="rId9"/>
       <w:pgSz w:w="12240" w:h="15840" w:code="1"/>
@@ -6484,6 +6439,7 @@
     <w:lsdException w:name="HTML Sample" w:semiHidden="1" w:unhideWhenUsed="1"/>
     <w:lsdException w:name="HTML Typewriter" w:semiHidden="1" w:unhideWhenUsed="1"/>
     <w:lsdException w:name="HTML Variable" w:semiHidden="1" w:unhideWhenUsed="1"/>
+    <w:lsdException w:name="Normal Table" w:semiHidden="1" w:unhideWhenUsed="1"/>
     <w:lsdException w:name="annotation subject" w:semiHidden="1" w:unhideWhenUsed="1"/>
     <w:lsdException w:name="No List" w:semiHidden="1" w:unhideWhenUsed="1"/>
     <w:lsdException w:name="Outline List 1" w:semiHidden="1" w:unhideWhenUsed="1"/>
@@ -6530,8 +6486,10 @@
     <w:lsdException w:name="Table Subtle 2" w:semiHidden="1" w:unhideWhenUsed="1"/>
     <w:lsdException w:name="Table Web 1" w:semiHidden="1" w:unhideWhenUsed="1"/>
     <w:lsdException w:name="Table Web 2" w:semiHidden="1" w:unhideWhenUsed="1"/>
+    <w:lsdException w:name="Table Web 3" w:semiHidden="1" w:unhideWhenUsed="1"/>
     <w:lsdException w:name="Balloon Text" w:semiHidden="1" w:unhideWhenUsed="1"/>
     <w:lsdException w:name="Table Grid" w:uiPriority="39"/>
+    <w:lsdException w:name="Table Theme" w:semiHidden="1" w:unhideWhenUsed="1"/>
     <w:lsdException w:name="Placeholder Text" w:semiHidden="1"/>
     <w:lsdException w:name="No Spacing" w:semiHidden="1" w:uiPriority="1" w:unhideWhenUsed="1" w:qFormat="1"/>
     <w:lsdException w:name="Light Shading" w:uiPriority="60"/>
@@ -31973,7 +31931,7 @@
     <w:charset w:val="00"/>
     <w:family w:val="swiss"/>
     <w:pitch w:val="variable"/>
-    <w:sig w:usb0="E0002AFF" w:usb1="C000247B" w:usb2="00000009" w:usb3="00000000" w:csb0="000001FF" w:csb1="00000000"/>
+    <w:sig w:usb0="E4002EFF" w:usb1="C000247B" w:usb2="00000009" w:usb3="00000000" w:csb0="000001FF" w:csb1="00000000"/>
   </w:font>
   <w:font w:name="Rockwell">
     <w:panose1 w:val="02060603020205020403"/>
@@ -32001,7 +31959,7 @@
     <w:charset w:val="00"/>
     <w:family w:val="swiss"/>
     <w:pitch w:val="variable"/>
-    <w:sig w:usb0="E0002AFF" w:usb1="C000247B" w:usb2="00000009" w:usb3="00000000" w:csb0="000001FF" w:csb1="00000000"/>
+    <w:sig w:usb0="E4002EFF" w:usb1="C000247B" w:usb2="00000009" w:usb3="00000000" w:csb0="000001FF" w:csb1="00000000"/>
   </w:font>
 </w:fonts>
 </file>
@@ -32027,6 +31985,7 @@
     <w:rsid w:val="00125349"/>
     <w:rsid w:val="001371CA"/>
     <w:rsid w:val="002A2AB9"/>
+    <w:rsid w:val="003674B0"/>
     <w:rsid w:val="004C26AC"/>
     <w:rsid w:val="004D3A62"/>
     <w:rsid w:val="009826C5"/>
@@ -32179,6 +32138,7 @@
     <w:lsdException w:name="HTML Sample" w:semiHidden="1" w:unhideWhenUsed="1"/>
     <w:lsdException w:name="HTML Typewriter" w:semiHidden="1" w:unhideWhenUsed="1"/>
     <w:lsdException w:name="HTML Variable" w:semiHidden="1" w:unhideWhenUsed="1"/>
+    <w:lsdException w:name="Normal Table" w:semiHidden="1" w:unhideWhenUsed="1"/>
     <w:lsdException w:name="annotation subject" w:semiHidden="1" w:unhideWhenUsed="1"/>
     <w:lsdException w:name="No List" w:semiHidden="1" w:unhideWhenUsed="1"/>
     <w:lsdException w:name="Outline List 1" w:semiHidden="1" w:unhideWhenUsed="1"/>
@@ -32225,8 +32185,10 @@
     <w:lsdException w:name="Table Subtle 2" w:semiHidden="1" w:unhideWhenUsed="1"/>
     <w:lsdException w:name="Table Web 1" w:semiHidden="1" w:unhideWhenUsed="1"/>
     <w:lsdException w:name="Table Web 2" w:semiHidden="1" w:unhideWhenUsed="1"/>
+    <w:lsdException w:name="Table Web 3" w:semiHidden="1" w:unhideWhenUsed="1"/>
     <w:lsdException w:name="Balloon Text" w:semiHidden="1" w:unhideWhenUsed="1"/>
     <w:lsdException w:name="Table Grid" w:uiPriority="39"/>
+    <w:lsdException w:name="Table Theme" w:semiHidden="1" w:unhideWhenUsed="1"/>
     <w:lsdException w:name="Placeholder Text" w:semiHidden="1"/>
     <w:lsdException w:name="No Spacing" w:uiPriority="1" w:qFormat="1"/>
     <w:lsdException w:name="Light Shading" w:uiPriority="60"/>
@@ -32844,7 +32806,7 @@
 </file>
 
 <file path=customXml/itemProps2.xml><?xml version="1.0" encoding="utf-8"?>
-<ds:datastoreItem xmlns:ds="http://schemas.openxmlformats.org/officeDocument/2006/customXml" ds:itemID="{EAB1CE0D-C9C6-4F92-B9EA-6A66D1F1DB20}">
+<ds:datastoreItem xmlns:ds="http://schemas.openxmlformats.org/officeDocument/2006/customXml" ds:itemID="{3FEF50A2-0A80-4051-9A12-4D6D4A71E2BA}">
   <ds:schemaRefs>
     <ds:schemaRef ds:uri="http://schemas.openxmlformats.org/officeDocument/2006/bibliography"/>
   </ds:schemaRefs>

</xml_diff>